<commit_message>
exception using visualise handled
</commit_message>
<xml_diff>
--- a/docs/Questions.docx
+++ b/docs/Questions.docx
@@ -8,6 +8,125 @@
       </w:r>
     </w:p>
     <w:p>
+      <w:pPr>
+        <w:pStyle w:val="Paragraphedeliste"/>
+        <w:numPr>
+          <w:ilvl w:val="0"/>
+          <w:numId w:val="2"/>
+        </w:numPr>
+      </w:pPr>
+      <w:r>
+        <w:t xml:space="preserve">Attente validation QC </w:t>
+      </w:r>
+    </w:p>
+    <w:p>
+      <w:pPr>
+        <w:pStyle w:val="Paragraphedeliste"/>
+        <w:numPr>
+          <w:ilvl w:val="1"/>
+          <w:numId w:val="2"/>
+        </w:numPr>
+      </w:pPr>
+      <w:r>
+        <w:t>Tamisage UG, temps max de stockage 6 mois</w:t>
+      </w:r>
+    </w:p>
+    <w:p>
+      <w:pPr>
+        <w:pStyle w:val="Paragraphedeliste"/>
+        <w:numPr>
+          <w:ilvl w:val="1"/>
+          <w:numId w:val="2"/>
+        </w:numPr>
+      </w:pPr>
+      <w:proofErr w:type="spellStart"/>
+      <w:r>
+        <w:t>Millieu</w:t>
+      </w:r>
+      <w:proofErr w:type="spellEnd"/>
+      <w:r>
+        <w:t xml:space="preserve"> de suspension </w:t>
+      </w:r>
+    </w:p>
+    <w:p>
+      <w:pPr>
+        <w:pStyle w:val="Paragraphedeliste"/>
+        <w:numPr>
+          <w:ilvl w:val="0"/>
+          <w:numId w:val="2"/>
+        </w:numPr>
+      </w:pPr>
+      <w:proofErr w:type="spellStart"/>
+      <w:r>
+        <w:t>Delai</w:t>
+      </w:r>
+      <w:proofErr w:type="spellEnd"/>
+      <w:r>
+        <w:t xml:space="preserve"> d’attente </w:t>
+      </w:r>
+    </w:p>
+    <w:p>
+      <w:pPr>
+        <w:pStyle w:val="Paragraphedeliste"/>
+        <w:numPr>
+          <w:ilvl w:val="1"/>
+          <w:numId w:val="2"/>
+        </w:numPr>
+      </w:pPr>
+      <w:r>
+        <w:t xml:space="preserve">Besoin d’en moyenne 1 jour et demi pour le </w:t>
+      </w:r>
+      <w:proofErr w:type="spellStart"/>
+      <w:r>
+        <w:t>ug</w:t>
+      </w:r>
+      <w:proofErr w:type="spellEnd"/>
+    </w:p>
+    <w:p>
+      <w:pPr>
+        <w:pStyle w:val="Paragraphedeliste"/>
+        <w:numPr>
+          <w:ilvl w:val="1"/>
+          <w:numId w:val="2"/>
+        </w:numPr>
+      </w:pPr>
+      <w:r>
+        <w:t xml:space="preserve">Moins d’un jour (2h 3h) pour le </w:t>
+      </w:r>
+      <w:proofErr w:type="spellStart"/>
+      <w:r>
+        <w:t>millieu</w:t>
+      </w:r>
+      <w:proofErr w:type="spellEnd"/>
+      <w:r>
+        <w:t xml:space="preserve"> (on donne le matin, à 14h on a la libération QC)</w:t>
+      </w:r>
+    </w:p>
+    <w:p>
+      <w:pPr>
+        <w:pStyle w:val="Paragraphedeliste"/>
+        <w:numPr>
+          <w:ilvl w:val="1"/>
+          <w:numId w:val="2"/>
+        </w:numPr>
+      </w:pPr>
+      <w:r>
+        <w:t xml:space="preserve">Le QC libère le lot sur le système </w:t>
+      </w:r>
+    </w:p>
+    <w:p>
+      <w:pPr>
+        <w:pStyle w:val="Paragraphedeliste"/>
+        <w:numPr>
+          <w:ilvl w:val="0"/>
+          <w:numId w:val="2"/>
+        </w:numPr>
+      </w:pPr>
+      <w:r>
+        <w:t>Environ 3 mois de compagne depuis le broyage poly jusqu’à la livraison client, analyse QC comprise</w:t>
+      </w:r>
+    </w:p>
+    <w:p>
       <w:r>
         <w:t>Comment on planifie les étapes sans avoir l’information du QC ? On prévoit et on change dès qu’on re</w:t>
       </w:r>
@@ -30,11 +149,112 @@
       </w:r>
     </w:p>
     <w:p>
+      <w:pPr>
+        <w:pStyle w:val="Paragraphedeliste"/>
+        <w:numPr>
+          <w:ilvl w:val="0"/>
+          <w:numId w:val="3"/>
+        </w:numPr>
+      </w:pPr>
+      <w:r>
+        <w:t xml:space="preserve">Bruno sait qu’ils ont besoin d’environ 1 jour et demi pour </w:t>
+      </w:r>
+      <w:proofErr w:type="spellStart"/>
+      <w:r>
+        <w:t>ug</w:t>
+      </w:r>
+      <w:proofErr w:type="spellEnd"/>
+      <w:r>
+        <w:t xml:space="preserve">, le QC s’adapte </w:t>
+      </w:r>
+    </w:p>
+    <w:p>
+      <w:pPr>
+        <w:pStyle w:val="Paragraphedeliste"/>
+        <w:numPr>
+          <w:ilvl w:val="0"/>
+          <w:numId w:val="3"/>
+        </w:numPr>
+      </w:pPr>
+      <w:r>
+        <w:t xml:space="preserve">Pareil pour le </w:t>
+      </w:r>
+      <w:proofErr w:type="spellStart"/>
+      <w:r>
+        <w:t>millieu</w:t>
+      </w:r>
+      <w:proofErr w:type="spellEnd"/>
+    </w:p>
+    <w:p>
       <w:r>
         <w:t>Liste du personnel disponible ?</w:t>
       </w:r>
     </w:p>
     <w:p>
+      <w:pPr>
+        <w:pStyle w:val="Paragraphedeliste"/>
+        <w:numPr>
+          <w:ilvl w:val="0"/>
+          <w:numId w:val="4"/>
+        </w:numPr>
+      </w:pPr>
+      <w:r>
+        <w:t>Le 03.02.22 18 opérateurs dispo</w:t>
+      </w:r>
+    </w:p>
+    <w:p>
+      <w:pPr>
+        <w:pStyle w:val="Paragraphedeliste"/>
+        <w:numPr>
+          <w:ilvl w:val="0"/>
+          <w:numId w:val="4"/>
+        </w:numPr>
+      </w:pPr>
+      <w:r>
+        <w:t>Une personne à 40%</w:t>
+      </w:r>
+      <w:r>
+        <w:t xml:space="preserve"> là le lundi et le vendredi fix</w:t>
+      </w:r>
+    </w:p>
+    <w:p>
+      <w:pPr>
+        <w:pStyle w:val="Paragraphedeliste"/>
+        <w:numPr>
+          <w:ilvl w:val="0"/>
+          <w:numId w:val="4"/>
+        </w:numPr>
+      </w:pPr>
+      <w:r>
+        <w:t>Rosa à 80%</w:t>
+      </w:r>
+      <w:r>
+        <w:t xml:space="preserve"> ne vient pas le lundi</w:t>
+      </w:r>
+    </w:p>
+    <w:p>
+      <w:pPr>
+        <w:pStyle w:val="Paragraphedeliste"/>
+        <w:numPr>
+          <w:ilvl w:val="0"/>
+          <w:numId w:val="4"/>
+        </w:numPr>
+      </w:pPr>
+      <w:r>
+        <w:t xml:space="preserve">À partir du mois d’aout, 4 personnes qui partent sur </w:t>
+      </w:r>
+      <w:proofErr w:type="spellStart"/>
+      <w:r>
+        <w:t>octodure</w:t>
+      </w:r>
+      <w:proofErr w:type="spellEnd"/>
+    </w:p>
+    <w:p>
+      <w:pPr>
+        <w:pStyle w:val="Paragraphedeliste"/>
+      </w:pPr>
+    </w:p>
+    <w:p>
       <w:r>
         <w:t xml:space="preserve">Quels sont les entrées pour la planification et sous quelle forme (ex : la feuille de laurent pour la </w:t>
       </w:r>
@@ -45,6 +265,587 @@
       <w:proofErr w:type="spellEnd"/>
       <w:r>
         <w:t>)</w:t>
+      </w:r>
+    </w:p>
+    <w:p>
+      <w:pPr>
+        <w:pStyle w:val="Paragraphedeliste"/>
+        <w:numPr>
+          <w:ilvl w:val="0"/>
+          <w:numId w:val="5"/>
+        </w:numPr>
+      </w:pPr>
+      <w:r>
+        <w:t xml:space="preserve">La feuille de laurent qui donne la date de la </w:t>
+      </w:r>
+      <w:proofErr w:type="spellStart"/>
+      <w:r>
+        <w:t>lyo</w:t>
+      </w:r>
+      <w:proofErr w:type="spellEnd"/>
+    </w:p>
+    <w:p>
+      <w:pPr>
+        <w:pStyle w:val="Paragraphedeliste"/>
+        <w:numPr>
+          <w:ilvl w:val="0"/>
+          <w:numId w:val="5"/>
+        </w:numPr>
+      </w:pPr>
+      <w:r>
+        <w:t xml:space="preserve">L’autre entrée directement sur </w:t>
+      </w:r>
+      <w:proofErr w:type="spellStart"/>
+      <w:r>
+        <w:t>l’erp</w:t>
+      </w:r>
+      <w:proofErr w:type="spellEnd"/>
+    </w:p>
+    <w:p>
+      <w:r>
+        <w:t xml:space="preserve">Quelle est ta méthode de planification ? </w:t>
+      </w:r>
+    </w:p>
+    <w:p>
+      <w:pPr>
+        <w:pStyle w:val="Paragraphedeliste"/>
+        <w:numPr>
+          <w:ilvl w:val="0"/>
+          <w:numId w:val="6"/>
+        </w:numPr>
+      </w:pPr>
+      <w:r>
+        <w:t xml:space="preserve">Tu sais que tu as 5 étapes et tu places par apport à </w:t>
+      </w:r>
+      <w:proofErr w:type="gramStart"/>
+      <w:r>
+        <w:t>ca</w:t>
+      </w:r>
+      <w:proofErr w:type="gramEnd"/>
+    </w:p>
+    <w:p>
+      <w:pPr>
+        <w:pStyle w:val="Paragraphedeliste"/>
+        <w:numPr>
+          <w:ilvl w:val="0"/>
+          <w:numId w:val="6"/>
+        </w:numPr>
+      </w:pPr>
+      <w:r>
+        <w:t xml:space="preserve">On doit aussi tenir compte des compétences du </w:t>
+      </w:r>
+      <w:proofErr w:type="gramStart"/>
+      <w:r>
+        <w:t>personnel(</w:t>
+      </w:r>
+      <w:proofErr w:type="gramEnd"/>
+      <w:r>
+        <w:t>qui sait faire quoi)</w:t>
+      </w:r>
+    </w:p>
+    <w:p>
+      <w:pPr>
+        <w:pStyle w:val="Paragraphedeliste"/>
+        <w:numPr>
+          <w:ilvl w:val="0"/>
+          <w:numId w:val="6"/>
+        </w:numPr>
+      </w:pPr>
+      <w:r>
+        <w:t xml:space="preserve">2 personnes fixes à la laverie + 1 personne fix laverie mais peut aider à la </w:t>
+      </w:r>
+      <w:proofErr w:type="spellStart"/>
+      <w:r>
+        <w:t>lyo</w:t>
+      </w:r>
+      <w:proofErr w:type="spellEnd"/>
+    </w:p>
+    <w:p>
+      <w:pPr>
+        <w:rPr>
+          <w:b/>
+          <w:bCs/>
+          <w:u w:val="single"/>
+        </w:rPr>
+      </w:pPr>
+      <w:r>
+        <w:rPr>
+          <w:b/>
+          <w:bCs/>
+          <w:u w:val="single"/>
+        </w:rPr>
+        <w:t xml:space="preserve">Besoin d’un scenario de test </w:t>
+      </w:r>
+    </w:p>
+    <w:p>
+      <w:pPr>
+        <w:pStyle w:val="Paragraphedeliste"/>
+        <w:numPr>
+          <w:ilvl w:val="0"/>
+          <w:numId w:val="11"/>
+        </w:numPr>
+        <w:rPr>
+          <w:b/>
+          <w:bCs/>
+          <w:u w:val="single"/>
+        </w:rPr>
+      </w:pPr>
+      <w:proofErr w:type="spellStart"/>
+      <w:r>
+        <w:rPr>
+          <w:b/>
+          <w:bCs/>
+          <w:u w:val="single"/>
+        </w:rPr>
+        <w:t>Copier coller</w:t>
+      </w:r>
+      <w:proofErr w:type="spellEnd"/>
+      <w:r>
+        <w:rPr>
+          <w:b/>
+          <w:bCs/>
+          <w:u w:val="single"/>
+        </w:rPr>
+        <w:t xml:space="preserve"> d’un planning de l’année p</w:t>
+      </w:r>
+      <w:r>
+        <w:rPr>
+          <w:b/>
+          <w:bCs/>
+          <w:u w:val="single"/>
+        </w:rPr>
+        <w:t xml:space="preserve">assée </w:t>
+      </w:r>
+    </w:p>
+    <w:p>
+      <w:pPr>
+        <w:pStyle w:val="Paragraphedeliste"/>
+        <w:numPr>
+          <w:ilvl w:val="0"/>
+          <w:numId w:val="11"/>
+        </w:numPr>
+        <w:rPr>
+          <w:b/>
+          <w:bCs/>
+          <w:u w:val="single"/>
+        </w:rPr>
+      </w:pPr>
+      <w:r>
+        <w:rPr>
+          <w:b/>
+          <w:bCs/>
+          <w:u w:val="single"/>
+        </w:rPr>
+        <w:t>Planning type</w:t>
+      </w:r>
+      <w:r>
+        <w:rPr>
+          <w:b/>
+          <w:bCs/>
+          <w:u w:val="single"/>
+        </w:rPr>
+        <w:t xml:space="preserve"> fin aout débu</w:t>
+      </w:r>
+      <w:r>
+        <w:rPr>
+          <w:b/>
+          <w:bCs/>
+          <w:u w:val="single"/>
+        </w:rPr>
+        <w:t>t septembre planning plus tendu</w:t>
+      </w:r>
+    </w:p>
+    <w:p>
+      <w:r>
+        <w:t>KPIs ? si oui lesquelles ?</w:t>
+      </w:r>
+    </w:p>
+    <w:p>
+      <w:pPr>
+        <w:pStyle w:val="Paragraphedeliste"/>
+        <w:numPr>
+          <w:ilvl w:val="0"/>
+          <w:numId w:val="7"/>
+        </w:numPr>
+      </w:pPr>
+      <w:r>
+        <w:t xml:space="preserve">Bruno n’en utilise pas </w:t>
+      </w:r>
+    </w:p>
+    <w:p>
+      <w:pPr>
+        <w:pStyle w:val="Paragraphedeliste"/>
+        <w:numPr>
+          <w:ilvl w:val="0"/>
+          <w:numId w:val="7"/>
+        </w:numPr>
+      </w:pPr>
+      <w:r>
+        <w:t>Voir avec laurent</w:t>
+      </w:r>
+    </w:p>
+    <w:p>
+      <w:r>
+        <w:t>Quelles sont les opérations séparables ? ex : utiliser les deux broyeurs</w:t>
+      </w:r>
+    </w:p>
+    <w:p>
+      <w:pPr>
+        <w:pStyle w:val="Paragraphedeliste"/>
+        <w:numPr>
+          <w:ilvl w:val="0"/>
+          <w:numId w:val="8"/>
+        </w:numPr>
+      </w:pPr>
+      <w:r>
+        <w:lastRenderedPageBreak/>
+        <w:t xml:space="preserve">Formulation 75/25, échelle 20000. En une journée impossible de tout broyer. Donc soit on fait en 2 jours soit on utilise les deux broyeurs sur une journée que pour le broyage </w:t>
+      </w:r>
+      <w:proofErr w:type="spellStart"/>
+      <w:r>
+        <w:t>ug</w:t>
+      </w:r>
+      <w:proofErr w:type="spellEnd"/>
+    </w:p>
+    <w:p>
+      <w:pPr>
+        <w:ind w:left="360"/>
+      </w:pPr>
+    </w:p>
+    <w:p>
+      <w:r>
+        <w:t>Quelles sont les machines à ne plus utiliser car plus lente ou autre raison ?</w:t>
+      </w:r>
+    </w:p>
+    <w:p>
+      <w:pPr>
+        <w:pStyle w:val="Paragraphedeliste"/>
+        <w:numPr>
+          <w:ilvl w:val="0"/>
+          <w:numId w:val="8"/>
+        </w:numPr>
+      </w:pPr>
+      <w:r>
+        <w:t xml:space="preserve">Deux extrudeurs </w:t>
+      </w:r>
+      <w:r>
+        <w:sym w:font="Wingdings" w:char="F0E0"/>
+      </w:r>
+      <w:r>
+        <w:t xml:space="preserve"> uniquement extrudeur b2</w:t>
+      </w:r>
+    </w:p>
+    <w:p>
+      <w:pPr>
+        <w:pStyle w:val="Paragraphedeliste"/>
+        <w:numPr>
+          <w:ilvl w:val="0"/>
+          <w:numId w:val="8"/>
+        </w:numPr>
+      </w:pPr>
+      <w:r>
+        <w:t xml:space="preserve">Deux mélangeurs </w:t>
+      </w:r>
+      <w:r>
+        <w:sym w:font="Wingdings" w:char="F0E0"/>
+      </w:r>
+      <w:r>
+        <w:t xml:space="preserve"> uniquement mélangeur b2</w:t>
+      </w:r>
+    </w:p>
+    <w:p>
+      <w:pPr>
+        <w:pStyle w:val="Paragraphedeliste"/>
+        <w:numPr>
+          <w:ilvl w:val="0"/>
+          <w:numId w:val="8"/>
+        </w:numPr>
+      </w:pPr>
+      <w:r>
+        <w:t xml:space="preserve">Deux </w:t>
+      </w:r>
+      <w:proofErr w:type="spellStart"/>
+      <w:r>
+        <w:t>broyerus</w:t>
+      </w:r>
+      <w:proofErr w:type="spellEnd"/>
+      <w:r>
+        <w:t xml:space="preserve"> </w:t>
+      </w:r>
+      <w:r>
+        <w:sym w:font="Wingdings" w:char="F0E0"/>
+      </w:r>
+      <w:r>
+        <w:t xml:space="preserve"> on </w:t>
+      </w:r>
+      <w:proofErr w:type="spellStart"/>
+      <w:r>
+        <w:t>privlégie</w:t>
+      </w:r>
+      <w:proofErr w:type="spellEnd"/>
+      <w:r>
+        <w:t xml:space="preserve"> celui du b2 mais on peut utiliser celui du b1</w:t>
+      </w:r>
+    </w:p>
+    <w:p>
+      <w:r>
+        <w:t>Y’a-t-il des machines que l’on peut utiliser qu’avec une certaine formulation ou une certaine échelle ?</w:t>
+      </w:r>
+    </w:p>
+    <w:p>
+      <w:pPr>
+        <w:pStyle w:val="Paragraphedeliste"/>
+        <w:numPr>
+          <w:ilvl w:val="0"/>
+          <w:numId w:val="9"/>
+        </w:numPr>
+      </w:pPr>
+      <w:r>
+        <w:t xml:space="preserve">Assez flexible, quelques préférences mais pas forcément </w:t>
+      </w:r>
+    </w:p>
+    <w:p>
+      <w:pPr>
+        <w:pStyle w:val="Paragraphedeliste"/>
+        <w:numPr>
+          <w:ilvl w:val="0"/>
+          <w:numId w:val="9"/>
+        </w:numPr>
+      </w:pPr>
+      <w:r>
+        <w:t xml:space="preserve">Deux </w:t>
+      </w:r>
+      <w:proofErr w:type="spellStart"/>
+      <w:r>
+        <w:t>lyo</w:t>
+      </w:r>
+      <w:proofErr w:type="spellEnd"/>
+      <w:r>
+        <w:t>, 6600 au b1, très rarement utilisé, le b2 est 20k flacons</w:t>
+      </w:r>
+    </w:p>
+    <w:p>
+      <w:proofErr w:type="gramStart"/>
+      <w:r>
+        <w:t>Qu’attend tu</w:t>
+      </w:r>
+      <w:proofErr w:type="gramEnd"/>
+      <w:r>
+        <w:t xml:space="preserve"> d’un projet comme un planificateur automatique ? full automatique ou aide à la décision ?</w:t>
+      </w:r>
+    </w:p>
+    <w:p>
+      <w:pPr>
+        <w:pStyle w:val="Paragraphedeliste"/>
+        <w:numPr>
+          <w:ilvl w:val="0"/>
+          <w:numId w:val="10"/>
+        </w:numPr>
+      </w:pPr>
+      <w:proofErr w:type="spellStart"/>
+      <w:r>
+        <w:t>Préplanifiation</w:t>
+      </w:r>
+      <w:proofErr w:type="spellEnd"/>
+      <w:r>
+        <w:t xml:space="preserve"> qu’on puisse modifier, confirmation de la part de Bruno</w:t>
+      </w:r>
+    </w:p>
+    <w:p>
+      <w:r>
+        <w:t xml:space="preserve">Comme on ordonnance par la </w:t>
+      </w:r>
+      <w:proofErr w:type="spellStart"/>
+      <w:r>
+        <w:t>perry</w:t>
+      </w:r>
+      <w:proofErr w:type="spellEnd"/>
+      <w:r>
+        <w:t xml:space="preserve">, le KPI est toujours le lead time ? </w:t>
+      </w:r>
+    </w:p>
+    <w:p>
+      <w:r>
+        <w:t xml:space="preserve">Mélange prend </w:t>
+      </w:r>
+      <w:proofErr w:type="gramStart"/>
+      <w:r>
+        <w:t>deux heure</w:t>
+      </w:r>
+      <w:proofErr w:type="gramEnd"/>
+      <w:r>
+        <w:t xml:space="preserve"> mais l’extrusion prend la journée </w:t>
+      </w:r>
+    </w:p>
+    <w:p>
+      <w:pPr>
+        <w:pStyle w:val="Paragraphedeliste"/>
+        <w:numPr>
+          <w:ilvl w:val="0"/>
+          <w:numId w:val="10"/>
+        </w:numPr>
+      </w:pPr>
+      <w:r>
+        <w:t>Mélange le lundi extrusion le mardi, impossible d’enchainer mélange et extrusion la même journée</w:t>
+      </w:r>
+    </w:p>
+    <w:p>
+      <w:pPr>
+        <w:pStyle w:val="Paragraphedeliste"/>
+        <w:numPr>
+          <w:ilvl w:val="0"/>
+          <w:numId w:val="10"/>
+        </w:numPr>
+      </w:pPr>
+      <w:r>
+        <w:t xml:space="preserve">Souvent </w:t>
+      </w:r>
+      <w:r>
+        <w:sym w:font="Wingdings" w:char="F0E0"/>
+      </w:r>
+      <w:r>
+        <w:t xml:space="preserve"> tamisage le matin, mélange l’après midi et extrusion le lendemain </w:t>
+      </w:r>
+    </w:p>
+    <w:p>
+      <w:pPr>
+        <w:pStyle w:val="Paragraphedeliste"/>
+        <w:numPr>
+          <w:ilvl w:val="0"/>
+          <w:numId w:val="10"/>
+        </w:numPr>
+      </w:pPr>
+      <w:r>
+        <w:t>Impossible de mélanger un lot si on extrude un autre (</w:t>
+      </w:r>
+      <w:proofErr w:type="spellStart"/>
+      <w:r>
+        <w:t>melEx</w:t>
+      </w:r>
+      <w:proofErr w:type="spellEnd"/>
+      <w:r>
+        <w:t xml:space="preserve"> dans </w:t>
+      </w:r>
+      <w:proofErr w:type="spellStart"/>
+      <w:r>
+        <w:t>el</w:t>
+      </w:r>
+      <w:proofErr w:type="spellEnd"/>
+      <w:r>
+        <w:t xml:space="preserve"> même local)</w:t>
+      </w:r>
+    </w:p>
+    <w:p/>
+    <w:p>
+      <w:pPr>
+        <w:pStyle w:val="Paragraphedeliste"/>
+        <w:numPr>
+          <w:ilvl w:val="0"/>
+          <w:numId w:val="10"/>
+        </w:numPr>
+      </w:pPr>
+      <w:r>
+        <w:t xml:space="preserve">Pour une échelle 20k, si on a le temps on sort le </w:t>
+      </w:r>
+      <w:proofErr w:type="spellStart"/>
+      <w:r>
+        <w:t>lyo</w:t>
+      </w:r>
+      <w:proofErr w:type="spellEnd"/>
+      <w:r>
+        <w:t xml:space="preserve"> la veille</w:t>
+      </w:r>
+    </w:p>
+    <w:p>
+      <w:pPr>
+        <w:pStyle w:val="Paragraphedeliste"/>
+      </w:pPr>
+    </w:p>
+    <w:p>
+      <w:pPr>
+        <w:pStyle w:val="Paragraphedeliste"/>
+        <w:numPr>
+          <w:ilvl w:val="0"/>
+          <w:numId w:val="10"/>
+        </w:numPr>
+      </w:pPr>
+      <w:r>
+        <w:rPr>
+          <w:lang w:val="it-IT"/>
+        </w:rPr>
+        <w:t xml:space="preserve">Exemple : lundi mardi lyo. </w:t>
+      </w:r>
+      <w:r>
+        <w:t>Mardi</w:t>
+      </w:r>
+      <w:r>
+        <w:rPr>
+          <w:lang w:val="it-IT"/>
+        </w:rPr>
+        <w:sym w:font="Wingdings" w:char="F0E0"/>
+      </w:r>
+      <w:r>
+        <w:t xml:space="preserve"> mercredi </w:t>
+      </w:r>
+      <w:proofErr w:type="spellStart"/>
+      <w:r>
+        <w:t>lyo</w:t>
+      </w:r>
+      <w:proofErr w:type="spellEnd"/>
+      <w:r>
+        <w:t xml:space="preserve"> et capsulage</w:t>
+      </w:r>
+      <w:r>
+        <w:t xml:space="preserve"> jeudi </w:t>
+      </w:r>
+    </w:p>
+    <w:p>
+      <w:pPr>
+        <w:pStyle w:val="Paragraphedeliste"/>
+      </w:pPr>
+    </w:p>
+    <w:p>
+      <w:pPr>
+        <w:pStyle w:val="Paragraphedeliste"/>
+        <w:numPr>
+          <w:ilvl w:val="0"/>
+          <w:numId w:val="10"/>
+        </w:numPr>
+      </w:pPr>
+      <w:r>
+        <w:t xml:space="preserve">En général, sortie </w:t>
+      </w:r>
+      <w:proofErr w:type="spellStart"/>
+      <w:r>
+        <w:t>lyo</w:t>
+      </w:r>
+      <w:proofErr w:type="spellEnd"/>
+      <w:r>
+        <w:t xml:space="preserve"> et capsulage en même temps. Sortie </w:t>
+      </w:r>
+      <w:proofErr w:type="spellStart"/>
+      <w:r>
+        <w:t>lyo</w:t>
+      </w:r>
+      <w:proofErr w:type="spellEnd"/>
+      <w:r>
+        <w:t xml:space="preserve"> + capsulage = 1 journée pour échelle 20k, si petit lot un peu moins qu’une journée</w:t>
+      </w:r>
+    </w:p>
+    <w:p>
+      <w:pPr>
+        <w:pStyle w:val="Paragraphedeliste"/>
+      </w:pPr>
+    </w:p>
+    <w:p>
+      <w:r>
+        <w:t xml:space="preserve">IV </w:t>
+      </w:r>
+      <w:r>
+        <w:sym w:font="Wingdings" w:char="F0E0"/>
+      </w:r>
+      <w:r>
+        <w:t xml:space="preserve"> 2 jours 5 personnes = limite</w:t>
       </w:r>
     </w:p>
     <w:p/>
@@ -56,6 +857,1281 @@
     </w:sectPr>
   </w:body>
 </w:document>
+</file>
+
+<file path=word/numbering.xml><?xml version="1.0" encoding="utf-8"?>
+<w:numbering xmlns:wpc="http://schemas.microsoft.com/office/word/2010/wordprocessingCanvas" xmlns:cx="http://schemas.microsoft.com/office/drawing/2014/chartex" xmlns:cx1="http://schemas.microsoft.com/office/drawing/2015/9/8/chartex" xmlns:cx2="http://schemas.microsoft.com/office/drawing/2015/10/21/chartex" xmlns:cx3="http://schemas.microsoft.com/office/drawing/2016/5/9/chartex" xmlns:cx4="http://schemas.microsoft.com/office/drawing/2016/5/10/chartex" xmlns:cx5="http://schemas.microsoft.com/office/drawing/2016/5/11/chartex" xmlns:cx6="http://schemas.microsoft.com/office/drawing/2016/5/12/chartex" xmlns:cx7="http://schemas.microsoft.com/office/drawing/2016/5/13/chartex" xmlns:cx8="http://schemas.microsoft.com/office/drawing/2016/5/14/chartex" xmlns:mc="http://schemas.openxmlformats.org/markup-compatibility/2006" xmlns:aink="http://schemas.microsoft.com/office/drawing/2016/ink" xmlns:am3d="http://schemas.microsoft.com/office/drawing/2017/model3d" xmlns:o="urn:schemas-microsoft-com:office:office" xmlns:r="http://schemas.openxmlformats.org/officeDocument/2006/relationships" xmlns:m="http://schemas.openxmlformats.org/officeDocument/2006/math" xmlns:v="urn:schemas-microsoft-com:vml" xmlns:wp14="http://schemas.microsoft.com/office/word/2010/wordprocessingDrawing" xmlns:wp="http://schemas.openxmlformats.org/drawingml/2006/wordprocessingDrawing" xmlns:w10="urn:schemas-microsoft-com:office:word" xmlns:w="http://schemas.openxmlformats.org/wordprocessingml/2006/main" xmlns:w14="http://schemas.microsoft.com/office/word/2010/wordml" xmlns:w15="http://schemas.microsoft.com/office/word/2012/wordml" xmlns:w16cex="http://schemas.microsoft.com/office/word/2018/wordml/cex" xmlns:w16cid="http://schemas.microsoft.com/office/word/2016/wordml/cid" xmlns:w16="http://schemas.microsoft.com/office/word/2018/wordml" xmlns:w16sdtdh="http://schemas.microsoft.com/office/word/2020/wordml/sdtdatahash" xmlns:w16se="http://schemas.microsoft.com/office/word/2015/wordml/symex" xmlns:wpg="http://schemas.microsoft.com/office/word/2010/wordprocessingGroup" xmlns:wpi="http://schemas.microsoft.com/office/word/2010/wordprocessingInk" xmlns:wne="http://schemas.microsoft.com/office/word/2006/wordml" xmlns:wps="http://schemas.microsoft.com/office/word/2010/wordprocessingShape" mc:Ignorable="w14 w15 w16se w16cid w16 w16cex w16sdtdh wp14">
+  <w:abstractNum w:abstractNumId="0" w15:restartNumberingAfterBreak="0">
+    <w:nsid w:val="055830A7"/>
+    <w:multiLevelType w:val="hybridMultilevel"/>
+    <w:tmpl w:val="8D1E22F0"/>
+    <w:lvl w:ilvl="0" w:tplc="100C0001">
+      <w:start w:val="1"/>
+      <w:numFmt w:val="bullet"/>
+      <w:lvlText w:val=""/>
+      <w:lvlJc w:val="left"/>
+      <w:pPr>
+        <w:ind w:left="720" w:hanging="360"/>
+      </w:pPr>
+      <w:rPr>
+        <w:rFonts w:ascii="Symbol" w:hAnsi="Symbol" w:hint="default"/>
+      </w:rPr>
+    </w:lvl>
+    <w:lvl w:ilvl="1" w:tplc="100C0003">
+      <w:start w:val="1"/>
+      <w:numFmt w:val="bullet"/>
+      <w:lvlText w:val="o"/>
+      <w:lvlJc w:val="left"/>
+      <w:rPr>
+        <w:rFonts w:ascii="Courier New" w:hAnsi="Courier New" w:cs="Courier New" w:hint="default"/>
+      </w:rPr>
+    </w:lvl>
+    <w:lvl w:ilvl="2" w:tplc="100C0005" w:tentative="1">
+      <w:start w:val="1"/>
+      <w:numFmt w:val="bullet"/>
+      <w:lvlText w:val=""/>
+      <w:lvlJc w:val="left"/>
+      <w:pPr>
+        <w:ind w:left="2160" w:hanging="360"/>
+      </w:pPr>
+      <w:rPr>
+        <w:rFonts w:ascii="Wingdings" w:hAnsi="Wingdings" w:hint="default"/>
+      </w:rPr>
+    </w:lvl>
+    <w:lvl w:ilvl="3" w:tplc="100C0001" w:tentative="1">
+      <w:start w:val="1"/>
+      <w:numFmt w:val="bullet"/>
+      <w:lvlText w:val=""/>
+      <w:lvlJc w:val="left"/>
+      <w:pPr>
+        <w:ind w:left="2880" w:hanging="360"/>
+      </w:pPr>
+      <w:rPr>
+        <w:rFonts w:ascii="Symbol" w:hAnsi="Symbol" w:hint="default"/>
+      </w:rPr>
+    </w:lvl>
+    <w:lvl w:ilvl="4" w:tplc="100C0003" w:tentative="1">
+      <w:start w:val="1"/>
+      <w:numFmt w:val="bullet"/>
+      <w:lvlText w:val="o"/>
+      <w:lvlJc w:val="left"/>
+      <w:pPr>
+        <w:ind w:left="3600" w:hanging="360"/>
+      </w:pPr>
+      <w:rPr>
+        <w:rFonts w:ascii="Courier New" w:hAnsi="Courier New" w:cs="Courier New" w:hint="default"/>
+      </w:rPr>
+    </w:lvl>
+    <w:lvl w:ilvl="5" w:tplc="100C0005" w:tentative="1">
+      <w:start w:val="1"/>
+      <w:numFmt w:val="bullet"/>
+      <w:lvlText w:val=""/>
+      <w:lvlJc w:val="left"/>
+      <w:pPr>
+        <w:ind w:left="4320" w:hanging="360"/>
+      </w:pPr>
+      <w:rPr>
+        <w:rFonts w:ascii="Wingdings" w:hAnsi="Wingdings" w:hint="default"/>
+      </w:rPr>
+    </w:lvl>
+    <w:lvl w:ilvl="6" w:tplc="100C0001" w:tentative="1">
+      <w:start w:val="1"/>
+      <w:numFmt w:val="bullet"/>
+      <w:lvlText w:val=""/>
+      <w:lvlJc w:val="left"/>
+      <w:pPr>
+        <w:ind w:left="5040" w:hanging="360"/>
+      </w:pPr>
+      <w:rPr>
+        <w:rFonts w:ascii="Symbol" w:hAnsi="Symbol" w:hint="default"/>
+      </w:rPr>
+    </w:lvl>
+    <w:lvl w:ilvl="7" w:tplc="100C0003" w:tentative="1">
+      <w:start w:val="1"/>
+      <w:numFmt w:val="bullet"/>
+      <w:lvlText w:val="o"/>
+      <w:lvlJc w:val="left"/>
+      <w:pPr>
+        <w:ind w:left="5760" w:hanging="360"/>
+      </w:pPr>
+      <w:rPr>
+        <w:rFonts w:ascii="Courier New" w:hAnsi="Courier New" w:cs="Courier New" w:hint="default"/>
+      </w:rPr>
+    </w:lvl>
+    <w:lvl w:ilvl="8" w:tplc="100C0005" w:tentative="1">
+      <w:start w:val="1"/>
+      <w:numFmt w:val="bullet"/>
+      <w:lvlText w:val=""/>
+      <w:lvlJc w:val="left"/>
+      <w:pPr>
+        <w:ind w:left="6480" w:hanging="360"/>
+      </w:pPr>
+      <w:rPr>
+        <w:rFonts w:ascii="Wingdings" w:hAnsi="Wingdings" w:hint="default"/>
+      </w:rPr>
+    </w:lvl>
+  </w:abstractNum>
+  <w:abstractNum w:abstractNumId="1" w15:restartNumberingAfterBreak="0">
+    <w:nsid w:val="117E456B"/>
+    <w:multiLevelType w:val="hybridMultilevel"/>
+    <w:tmpl w:val="A386CF36"/>
+    <w:lvl w:ilvl="0" w:tplc="100C0003">
+      <w:start w:val="1"/>
+      <w:numFmt w:val="bullet"/>
+      <w:lvlText w:val="o"/>
+      <w:lvlJc w:val="left"/>
+      <w:pPr>
+        <w:ind w:left="720" w:hanging="360"/>
+      </w:pPr>
+      <w:rPr>
+        <w:rFonts w:ascii="Courier New" w:hAnsi="Courier New" w:cs="Courier New" w:hint="default"/>
+      </w:rPr>
+    </w:lvl>
+    <w:lvl w:ilvl="1" w:tplc="100C0003" w:tentative="1">
+      <w:start w:val="1"/>
+      <w:numFmt w:val="bullet"/>
+      <w:lvlText w:val="o"/>
+      <w:lvlJc w:val="left"/>
+      <w:pPr>
+        <w:ind w:left="1440" w:hanging="360"/>
+      </w:pPr>
+      <w:rPr>
+        <w:rFonts w:ascii="Courier New" w:hAnsi="Courier New" w:cs="Courier New" w:hint="default"/>
+      </w:rPr>
+    </w:lvl>
+    <w:lvl w:ilvl="2" w:tplc="100C0005" w:tentative="1">
+      <w:start w:val="1"/>
+      <w:numFmt w:val="bullet"/>
+      <w:lvlText w:val=""/>
+      <w:lvlJc w:val="left"/>
+      <w:pPr>
+        <w:ind w:left="2160" w:hanging="360"/>
+      </w:pPr>
+      <w:rPr>
+        <w:rFonts w:ascii="Wingdings" w:hAnsi="Wingdings" w:hint="default"/>
+      </w:rPr>
+    </w:lvl>
+    <w:lvl w:ilvl="3" w:tplc="100C0001" w:tentative="1">
+      <w:start w:val="1"/>
+      <w:numFmt w:val="bullet"/>
+      <w:lvlText w:val=""/>
+      <w:lvlJc w:val="left"/>
+      <w:pPr>
+        <w:ind w:left="2880" w:hanging="360"/>
+      </w:pPr>
+      <w:rPr>
+        <w:rFonts w:ascii="Symbol" w:hAnsi="Symbol" w:hint="default"/>
+      </w:rPr>
+    </w:lvl>
+    <w:lvl w:ilvl="4" w:tplc="100C0003" w:tentative="1">
+      <w:start w:val="1"/>
+      <w:numFmt w:val="bullet"/>
+      <w:lvlText w:val="o"/>
+      <w:lvlJc w:val="left"/>
+      <w:pPr>
+        <w:ind w:left="3600" w:hanging="360"/>
+      </w:pPr>
+      <w:rPr>
+        <w:rFonts w:ascii="Courier New" w:hAnsi="Courier New" w:cs="Courier New" w:hint="default"/>
+      </w:rPr>
+    </w:lvl>
+    <w:lvl w:ilvl="5" w:tplc="100C0005" w:tentative="1">
+      <w:start w:val="1"/>
+      <w:numFmt w:val="bullet"/>
+      <w:lvlText w:val=""/>
+      <w:lvlJc w:val="left"/>
+      <w:pPr>
+        <w:ind w:left="4320" w:hanging="360"/>
+      </w:pPr>
+      <w:rPr>
+        <w:rFonts w:ascii="Wingdings" w:hAnsi="Wingdings" w:hint="default"/>
+      </w:rPr>
+    </w:lvl>
+    <w:lvl w:ilvl="6" w:tplc="100C0001" w:tentative="1">
+      <w:start w:val="1"/>
+      <w:numFmt w:val="bullet"/>
+      <w:lvlText w:val=""/>
+      <w:lvlJc w:val="left"/>
+      <w:pPr>
+        <w:ind w:left="5040" w:hanging="360"/>
+      </w:pPr>
+      <w:rPr>
+        <w:rFonts w:ascii="Symbol" w:hAnsi="Symbol" w:hint="default"/>
+      </w:rPr>
+    </w:lvl>
+    <w:lvl w:ilvl="7" w:tplc="100C0003" w:tentative="1">
+      <w:start w:val="1"/>
+      <w:numFmt w:val="bullet"/>
+      <w:lvlText w:val="o"/>
+      <w:lvlJc w:val="left"/>
+      <w:pPr>
+        <w:ind w:left="5760" w:hanging="360"/>
+      </w:pPr>
+      <w:rPr>
+        <w:rFonts w:ascii="Courier New" w:hAnsi="Courier New" w:cs="Courier New" w:hint="default"/>
+      </w:rPr>
+    </w:lvl>
+    <w:lvl w:ilvl="8" w:tplc="100C0005" w:tentative="1">
+      <w:start w:val="1"/>
+      <w:numFmt w:val="bullet"/>
+      <w:lvlText w:val=""/>
+      <w:lvlJc w:val="left"/>
+      <w:pPr>
+        <w:ind w:left="6480" w:hanging="360"/>
+      </w:pPr>
+      <w:rPr>
+        <w:rFonts w:ascii="Wingdings" w:hAnsi="Wingdings" w:hint="default"/>
+      </w:rPr>
+    </w:lvl>
+  </w:abstractNum>
+  <w:abstractNum w:abstractNumId="2" w15:restartNumberingAfterBreak="0">
+    <w:nsid w:val="14EF54B3"/>
+    <w:multiLevelType w:val="hybridMultilevel"/>
+    <w:tmpl w:val="3FE6C916"/>
+    <w:lvl w:ilvl="0" w:tplc="100C0003">
+      <w:start w:val="1"/>
+      <w:numFmt w:val="bullet"/>
+      <w:lvlText w:val="o"/>
+      <w:lvlJc w:val="left"/>
+      <w:rPr>
+        <w:rFonts w:ascii="Courier New" w:hAnsi="Courier New" w:cs="Courier New" w:hint="default"/>
+      </w:rPr>
+    </w:lvl>
+    <w:lvl w:ilvl="1" w:tplc="100C0003" w:tentative="1">
+      <w:start w:val="1"/>
+      <w:numFmt w:val="bullet"/>
+      <w:lvlText w:val="o"/>
+      <w:lvlJc w:val="left"/>
+      <w:pPr>
+        <w:ind w:left="1440" w:hanging="360"/>
+      </w:pPr>
+      <w:rPr>
+        <w:rFonts w:ascii="Courier New" w:hAnsi="Courier New" w:cs="Courier New" w:hint="default"/>
+      </w:rPr>
+    </w:lvl>
+    <w:lvl w:ilvl="2" w:tplc="100C0005" w:tentative="1">
+      <w:start w:val="1"/>
+      <w:numFmt w:val="bullet"/>
+      <w:lvlText w:val=""/>
+      <w:lvlJc w:val="left"/>
+      <w:pPr>
+        <w:ind w:left="2160" w:hanging="360"/>
+      </w:pPr>
+      <w:rPr>
+        <w:rFonts w:ascii="Wingdings" w:hAnsi="Wingdings" w:hint="default"/>
+      </w:rPr>
+    </w:lvl>
+    <w:lvl w:ilvl="3" w:tplc="100C0001" w:tentative="1">
+      <w:start w:val="1"/>
+      <w:numFmt w:val="bullet"/>
+      <w:lvlText w:val=""/>
+      <w:lvlJc w:val="left"/>
+      <w:pPr>
+        <w:ind w:left="2880" w:hanging="360"/>
+      </w:pPr>
+      <w:rPr>
+        <w:rFonts w:ascii="Symbol" w:hAnsi="Symbol" w:hint="default"/>
+      </w:rPr>
+    </w:lvl>
+    <w:lvl w:ilvl="4" w:tplc="100C0003" w:tentative="1">
+      <w:start w:val="1"/>
+      <w:numFmt w:val="bullet"/>
+      <w:lvlText w:val="o"/>
+      <w:lvlJc w:val="left"/>
+      <w:pPr>
+        <w:ind w:left="3600" w:hanging="360"/>
+      </w:pPr>
+      <w:rPr>
+        <w:rFonts w:ascii="Courier New" w:hAnsi="Courier New" w:cs="Courier New" w:hint="default"/>
+      </w:rPr>
+    </w:lvl>
+    <w:lvl w:ilvl="5" w:tplc="100C0005" w:tentative="1">
+      <w:start w:val="1"/>
+      <w:numFmt w:val="bullet"/>
+      <w:lvlText w:val=""/>
+      <w:lvlJc w:val="left"/>
+      <w:pPr>
+        <w:ind w:left="4320" w:hanging="360"/>
+      </w:pPr>
+      <w:rPr>
+        <w:rFonts w:ascii="Wingdings" w:hAnsi="Wingdings" w:hint="default"/>
+      </w:rPr>
+    </w:lvl>
+    <w:lvl w:ilvl="6" w:tplc="100C0001" w:tentative="1">
+      <w:start w:val="1"/>
+      <w:numFmt w:val="bullet"/>
+      <w:lvlText w:val=""/>
+      <w:lvlJc w:val="left"/>
+      <w:pPr>
+        <w:ind w:left="5040" w:hanging="360"/>
+      </w:pPr>
+      <w:rPr>
+        <w:rFonts w:ascii="Symbol" w:hAnsi="Symbol" w:hint="default"/>
+      </w:rPr>
+    </w:lvl>
+    <w:lvl w:ilvl="7" w:tplc="100C0003" w:tentative="1">
+      <w:start w:val="1"/>
+      <w:numFmt w:val="bullet"/>
+      <w:lvlText w:val="o"/>
+      <w:lvlJc w:val="left"/>
+      <w:pPr>
+        <w:ind w:left="5760" w:hanging="360"/>
+      </w:pPr>
+      <w:rPr>
+        <w:rFonts w:ascii="Courier New" w:hAnsi="Courier New" w:cs="Courier New" w:hint="default"/>
+      </w:rPr>
+    </w:lvl>
+    <w:lvl w:ilvl="8" w:tplc="100C0005" w:tentative="1">
+      <w:start w:val="1"/>
+      <w:numFmt w:val="bullet"/>
+      <w:lvlText w:val=""/>
+      <w:lvlJc w:val="left"/>
+      <w:pPr>
+        <w:ind w:left="6480" w:hanging="360"/>
+      </w:pPr>
+      <w:rPr>
+        <w:rFonts w:ascii="Wingdings" w:hAnsi="Wingdings" w:hint="default"/>
+      </w:rPr>
+    </w:lvl>
+  </w:abstractNum>
+  <w:abstractNum w:abstractNumId="3" w15:restartNumberingAfterBreak="0">
+    <w:nsid w:val="1843792B"/>
+    <w:multiLevelType w:val="hybridMultilevel"/>
+    <w:tmpl w:val="8A1822FC"/>
+    <w:lvl w:ilvl="0" w:tplc="100C0003">
+      <w:start w:val="1"/>
+      <w:numFmt w:val="bullet"/>
+      <w:lvlText w:val="o"/>
+      <w:lvlJc w:val="left"/>
+      <w:pPr>
+        <w:ind w:left="720" w:hanging="360"/>
+      </w:pPr>
+      <w:rPr>
+        <w:rFonts w:ascii="Courier New" w:hAnsi="Courier New" w:cs="Courier New" w:hint="default"/>
+      </w:rPr>
+    </w:lvl>
+    <w:lvl w:ilvl="1" w:tplc="100C0003" w:tentative="1">
+      <w:start w:val="1"/>
+      <w:numFmt w:val="bullet"/>
+      <w:lvlText w:val="o"/>
+      <w:lvlJc w:val="left"/>
+      <w:pPr>
+        <w:ind w:left="1440" w:hanging="360"/>
+      </w:pPr>
+      <w:rPr>
+        <w:rFonts w:ascii="Courier New" w:hAnsi="Courier New" w:cs="Courier New" w:hint="default"/>
+      </w:rPr>
+    </w:lvl>
+    <w:lvl w:ilvl="2" w:tplc="100C0005" w:tentative="1">
+      <w:start w:val="1"/>
+      <w:numFmt w:val="bullet"/>
+      <w:lvlText w:val=""/>
+      <w:lvlJc w:val="left"/>
+      <w:pPr>
+        <w:ind w:left="2160" w:hanging="360"/>
+      </w:pPr>
+      <w:rPr>
+        <w:rFonts w:ascii="Wingdings" w:hAnsi="Wingdings" w:hint="default"/>
+      </w:rPr>
+    </w:lvl>
+    <w:lvl w:ilvl="3" w:tplc="100C0001" w:tentative="1">
+      <w:start w:val="1"/>
+      <w:numFmt w:val="bullet"/>
+      <w:lvlText w:val=""/>
+      <w:lvlJc w:val="left"/>
+      <w:pPr>
+        <w:ind w:left="2880" w:hanging="360"/>
+      </w:pPr>
+      <w:rPr>
+        <w:rFonts w:ascii="Symbol" w:hAnsi="Symbol" w:hint="default"/>
+      </w:rPr>
+    </w:lvl>
+    <w:lvl w:ilvl="4" w:tplc="100C0003" w:tentative="1">
+      <w:start w:val="1"/>
+      <w:numFmt w:val="bullet"/>
+      <w:lvlText w:val="o"/>
+      <w:lvlJc w:val="left"/>
+      <w:pPr>
+        <w:ind w:left="3600" w:hanging="360"/>
+      </w:pPr>
+      <w:rPr>
+        <w:rFonts w:ascii="Courier New" w:hAnsi="Courier New" w:cs="Courier New" w:hint="default"/>
+      </w:rPr>
+    </w:lvl>
+    <w:lvl w:ilvl="5" w:tplc="100C0005" w:tentative="1">
+      <w:start w:val="1"/>
+      <w:numFmt w:val="bullet"/>
+      <w:lvlText w:val=""/>
+      <w:lvlJc w:val="left"/>
+      <w:pPr>
+        <w:ind w:left="4320" w:hanging="360"/>
+      </w:pPr>
+      <w:rPr>
+        <w:rFonts w:ascii="Wingdings" w:hAnsi="Wingdings" w:hint="default"/>
+      </w:rPr>
+    </w:lvl>
+    <w:lvl w:ilvl="6" w:tplc="100C0001" w:tentative="1">
+      <w:start w:val="1"/>
+      <w:numFmt w:val="bullet"/>
+      <w:lvlText w:val=""/>
+      <w:lvlJc w:val="left"/>
+      <w:pPr>
+        <w:ind w:left="5040" w:hanging="360"/>
+      </w:pPr>
+      <w:rPr>
+        <w:rFonts w:ascii="Symbol" w:hAnsi="Symbol" w:hint="default"/>
+      </w:rPr>
+    </w:lvl>
+    <w:lvl w:ilvl="7" w:tplc="100C0003" w:tentative="1">
+      <w:start w:val="1"/>
+      <w:numFmt w:val="bullet"/>
+      <w:lvlText w:val="o"/>
+      <w:lvlJc w:val="left"/>
+      <w:pPr>
+        <w:ind w:left="5760" w:hanging="360"/>
+      </w:pPr>
+      <w:rPr>
+        <w:rFonts w:ascii="Courier New" w:hAnsi="Courier New" w:cs="Courier New" w:hint="default"/>
+      </w:rPr>
+    </w:lvl>
+    <w:lvl w:ilvl="8" w:tplc="100C0005" w:tentative="1">
+      <w:start w:val="1"/>
+      <w:numFmt w:val="bullet"/>
+      <w:lvlText w:val=""/>
+      <w:lvlJc w:val="left"/>
+      <w:pPr>
+        <w:ind w:left="6480" w:hanging="360"/>
+      </w:pPr>
+      <w:rPr>
+        <w:rFonts w:ascii="Wingdings" w:hAnsi="Wingdings" w:hint="default"/>
+      </w:rPr>
+    </w:lvl>
+  </w:abstractNum>
+  <w:abstractNum w:abstractNumId="4" w15:restartNumberingAfterBreak="0">
+    <w:nsid w:val="27331949"/>
+    <w:multiLevelType w:val="hybridMultilevel"/>
+    <w:tmpl w:val="8FBED194"/>
+    <w:lvl w:ilvl="0" w:tplc="100C0001">
+      <w:start w:val="1"/>
+      <w:numFmt w:val="bullet"/>
+      <w:lvlText w:val=""/>
+      <w:lvlJc w:val="left"/>
+      <w:pPr>
+        <w:ind w:left="720" w:hanging="360"/>
+      </w:pPr>
+      <w:rPr>
+        <w:rFonts w:ascii="Symbol" w:hAnsi="Symbol" w:hint="default"/>
+      </w:rPr>
+    </w:lvl>
+    <w:lvl w:ilvl="1" w:tplc="100C0003" w:tentative="1">
+      <w:start w:val="1"/>
+      <w:numFmt w:val="bullet"/>
+      <w:lvlText w:val="o"/>
+      <w:lvlJc w:val="left"/>
+      <w:pPr>
+        <w:ind w:left="1440" w:hanging="360"/>
+      </w:pPr>
+      <w:rPr>
+        <w:rFonts w:ascii="Courier New" w:hAnsi="Courier New" w:cs="Courier New" w:hint="default"/>
+      </w:rPr>
+    </w:lvl>
+    <w:lvl w:ilvl="2" w:tplc="100C0005" w:tentative="1">
+      <w:start w:val="1"/>
+      <w:numFmt w:val="bullet"/>
+      <w:lvlText w:val=""/>
+      <w:lvlJc w:val="left"/>
+      <w:pPr>
+        <w:ind w:left="2160" w:hanging="360"/>
+      </w:pPr>
+      <w:rPr>
+        <w:rFonts w:ascii="Wingdings" w:hAnsi="Wingdings" w:hint="default"/>
+      </w:rPr>
+    </w:lvl>
+    <w:lvl w:ilvl="3" w:tplc="100C0001" w:tentative="1">
+      <w:start w:val="1"/>
+      <w:numFmt w:val="bullet"/>
+      <w:lvlText w:val=""/>
+      <w:lvlJc w:val="left"/>
+      <w:pPr>
+        <w:ind w:left="2880" w:hanging="360"/>
+      </w:pPr>
+      <w:rPr>
+        <w:rFonts w:ascii="Symbol" w:hAnsi="Symbol" w:hint="default"/>
+      </w:rPr>
+    </w:lvl>
+    <w:lvl w:ilvl="4" w:tplc="100C0003" w:tentative="1">
+      <w:start w:val="1"/>
+      <w:numFmt w:val="bullet"/>
+      <w:lvlText w:val="o"/>
+      <w:lvlJc w:val="left"/>
+      <w:pPr>
+        <w:ind w:left="3600" w:hanging="360"/>
+      </w:pPr>
+      <w:rPr>
+        <w:rFonts w:ascii="Courier New" w:hAnsi="Courier New" w:cs="Courier New" w:hint="default"/>
+      </w:rPr>
+    </w:lvl>
+    <w:lvl w:ilvl="5" w:tplc="100C0005" w:tentative="1">
+      <w:start w:val="1"/>
+      <w:numFmt w:val="bullet"/>
+      <w:lvlText w:val=""/>
+      <w:lvlJc w:val="left"/>
+      <w:pPr>
+        <w:ind w:left="4320" w:hanging="360"/>
+      </w:pPr>
+      <w:rPr>
+        <w:rFonts w:ascii="Wingdings" w:hAnsi="Wingdings" w:hint="default"/>
+      </w:rPr>
+    </w:lvl>
+    <w:lvl w:ilvl="6" w:tplc="100C0001" w:tentative="1">
+      <w:start w:val="1"/>
+      <w:numFmt w:val="bullet"/>
+      <w:lvlText w:val=""/>
+      <w:lvlJc w:val="left"/>
+      <w:pPr>
+        <w:ind w:left="5040" w:hanging="360"/>
+      </w:pPr>
+      <w:rPr>
+        <w:rFonts w:ascii="Symbol" w:hAnsi="Symbol" w:hint="default"/>
+      </w:rPr>
+    </w:lvl>
+    <w:lvl w:ilvl="7" w:tplc="100C0003" w:tentative="1">
+      <w:start w:val="1"/>
+      <w:numFmt w:val="bullet"/>
+      <w:lvlText w:val="o"/>
+      <w:lvlJc w:val="left"/>
+      <w:pPr>
+        <w:ind w:left="5760" w:hanging="360"/>
+      </w:pPr>
+      <w:rPr>
+        <w:rFonts w:ascii="Courier New" w:hAnsi="Courier New" w:cs="Courier New" w:hint="default"/>
+      </w:rPr>
+    </w:lvl>
+    <w:lvl w:ilvl="8" w:tplc="100C0005" w:tentative="1">
+      <w:start w:val="1"/>
+      <w:numFmt w:val="bullet"/>
+      <w:lvlText w:val=""/>
+      <w:lvlJc w:val="left"/>
+      <w:pPr>
+        <w:ind w:left="6480" w:hanging="360"/>
+      </w:pPr>
+      <w:rPr>
+        <w:rFonts w:ascii="Wingdings" w:hAnsi="Wingdings" w:hint="default"/>
+      </w:rPr>
+    </w:lvl>
+  </w:abstractNum>
+  <w:abstractNum w:abstractNumId="5" w15:restartNumberingAfterBreak="0">
+    <w:nsid w:val="2E2050CC"/>
+    <w:multiLevelType w:val="hybridMultilevel"/>
+    <w:tmpl w:val="62967F9E"/>
+    <w:lvl w:ilvl="0" w:tplc="100C0003">
+      <w:start w:val="1"/>
+      <w:numFmt w:val="bullet"/>
+      <w:lvlText w:val="o"/>
+      <w:lvlJc w:val="left"/>
+      <w:pPr>
+        <w:ind w:left="720" w:hanging="360"/>
+      </w:pPr>
+      <w:rPr>
+        <w:rFonts w:ascii="Courier New" w:hAnsi="Courier New" w:cs="Courier New" w:hint="default"/>
+      </w:rPr>
+    </w:lvl>
+    <w:lvl w:ilvl="1" w:tplc="100C0003" w:tentative="1">
+      <w:start w:val="1"/>
+      <w:numFmt w:val="bullet"/>
+      <w:lvlText w:val="o"/>
+      <w:lvlJc w:val="left"/>
+      <w:pPr>
+        <w:ind w:left="1440" w:hanging="360"/>
+      </w:pPr>
+      <w:rPr>
+        <w:rFonts w:ascii="Courier New" w:hAnsi="Courier New" w:cs="Courier New" w:hint="default"/>
+      </w:rPr>
+    </w:lvl>
+    <w:lvl w:ilvl="2" w:tplc="100C0005" w:tentative="1">
+      <w:start w:val="1"/>
+      <w:numFmt w:val="bullet"/>
+      <w:lvlText w:val=""/>
+      <w:lvlJc w:val="left"/>
+      <w:pPr>
+        <w:ind w:left="2160" w:hanging="360"/>
+      </w:pPr>
+      <w:rPr>
+        <w:rFonts w:ascii="Wingdings" w:hAnsi="Wingdings" w:hint="default"/>
+      </w:rPr>
+    </w:lvl>
+    <w:lvl w:ilvl="3" w:tplc="100C0001" w:tentative="1">
+      <w:start w:val="1"/>
+      <w:numFmt w:val="bullet"/>
+      <w:lvlText w:val=""/>
+      <w:lvlJc w:val="left"/>
+      <w:pPr>
+        <w:ind w:left="2880" w:hanging="360"/>
+      </w:pPr>
+      <w:rPr>
+        <w:rFonts w:ascii="Symbol" w:hAnsi="Symbol" w:hint="default"/>
+      </w:rPr>
+    </w:lvl>
+    <w:lvl w:ilvl="4" w:tplc="100C0003" w:tentative="1">
+      <w:start w:val="1"/>
+      <w:numFmt w:val="bullet"/>
+      <w:lvlText w:val="o"/>
+      <w:lvlJc w:val="left"/>
+      <w:pPr>
+        <w:ind w:left="3600" w:hanging="360"/>
+      </w:pPr>
+      <w:rPr>
+        <w:rFonts w:ascii="Courier New" w:hAnsi="Courier New" w:cs="Courier New" w:hint="default"/>
+      </w:rPr>
+    </w:lvl>
+    <w:lvl w:ilvl="5" w:tplc="100C0005" w:tentative="1">
+      <w:start w:val="1"/>
+      <w:numFmt w:val="bullet"/>
+      <w:lvlText w:val=""/>
+      <w:lvlJc w:val="left"/>
+      <w:pPr>
+        <w:ind w:left="4320" w:hanging="360"/>
+      </w:pPr>
+      <w:rPr>
+        <w:rFonts w:ascii="Wingdings" w:hAnsi="Wingdings" w:hint="default"/>
+      </w:rPr>
+    </w:lvl>
+    <w:lvl w:ilvl="6" w:tplc="100C0001" w:tentative="1">
+      <w:start w:val="1"/>
+      <w:numFmt w:val="bullet"/>
+      <w:lvlText w:val=""/>
+      <w:lvlJc w:val="left"/>
+      <w:pPr>
+        <w:ind w:left="5040" w:hanging="360"/>
+      </w:pPr>
+      <w:rPr>
+        <w:rFonts w:ascii="Symbol" w:hAnsi="Symbol" w:hint="default"/>
+      </w:rPr>
+    </w:lvl>
+    <w:lvl w:ilvl="7" w:tplc="100C0003" w:tentative="1">
+      <w:start w:val="1"/>
+      <w:numFmt w:val="bullet"/>
+      <w:lvlText w:val="o"/>
+      <w:lvlJc w:val="left"/>
+      <w:pPr>
+        <w:ind w:left="5760" w:hanging="360"/>
+      </w:pPr>
+      <w:rPr>
+        <w:rFonts w:ascii="Courier New" w:hAnsi="Courier New" w:cs="Courier New" w:hint="default"/>
+      </w:rPr>
+    </w:lvl>
+    <w:lvl w:ilvl="8" w:tplc="100C0005" w:tentative="1">
+      <w:start w:val="1"/>
+      <w:numFmt w:val="bullet"/>
+      <w:lvlText w:val=""/>
+      <w:lvlJc w:val="left"/>
+      <w:pPr>
+        <w:ind w:left="6480" w:hanging="360"/>
+      </w:pPr>
+      <w:rPr>
+        <w:rFonts w:ascii="Wingdings" w:hAnsi="Wingdings" w:hint="default"/>
+      </w:rPr>
+    </w:lvl>
+  </w:abstractNum>
+  <w:abstractNum w:abstractNumId="6" w15:restartNumberingAfterBreak="0">
+    <w:nsid w:val="31525B49"/>
+    <w:multiLevelType w:val="hybridMultilevel"/>
+    <w:tmpl w:val="938AAF44"/>
+    <w:lvl w:ilvl="0" w:tplc="100C0003">
+      <w:start w:val="1"/>
+      <w:numFmt w:val="bullet"/>
+      <w:lvlText w:val="o"/>
+      <w:lvlJc w:val="left"/>
+      <w:pPr>
+        <w:ind w:left="720" w:hanging="360"/>
+      </w:pPr>
+      <w:rPr>
+        <w:rFonts w:ascii="Courier New" w:hAnsi="Courier New" w:cs="Courier New" w:hint="default"/>
+      </w:rPr>
+    </w:lvl>
+    <w:lvl w:ilvl="1" w:tplc="100C0003" w:tentative="1">
+      <w:start w:val="1"/>
+      <w:numFmt w:val="bullet"/>
+      <w:lvlText w:val="o"/>
+      <w:lvlJc w:val="left"/>
+      <w:pPr>
+        <w:ind w:left="1440" w:hanging="360"/>
+      </w:pPr>
+      <w:rPr>
+        <w:rFonts w:ascii="Courier New" w:hAnsi="Courier New" w:cs="Courier New" w:hint="default"/>
+      </w:rPr>
+    </w:lvl>
+    <w:lvl w:ilvl="2" w:tplc="100C0005" w:tentative="1">
+      <w:start w:val="1"/>
+      <w:numFmt w:val="bullet"/>
+      <w:lvlText w:val=""/>
+      <w:lvlJc w:val="left"/>
+      <w:pPr>
+        <w:ind w:left="2160" w:hanging="360"/>
+      </w:pPr>
+      <w:rPr>
+        <w:rFonts w:ascii="Wingdings" w:hAnsi="Wingdings" w:hint="default"/>
+      </w:rPr>
+    </w:lvl>
+    <w:lvl w:ilvl="3" w:tplc="100C0001" w:tentative="1">
+      <w:start w:val="1"/>
+      <w:numFmt w:val="bullet"/>
+      <w:lvlText w:val=""/>
+      <w:lvlJc w:val="left"/>
+      <w:pPr>
+        <w:ind w:left="2880" w:hanging="360"/>
+      </w:pPr>
+      <w:rPr>
+        <w:rFonts w:ascii="Symbol" w:hAnsi="Symbol" w:hint="default"/>
+      </w:rPr>
+    </w:lvl>
+    <w:lvl w:ilvl="4" w:tplc="100C0003" w:tentative="1">
+      <w:start w:val="1"/>
+      <w:numFmt w:val="bullet"/>
+      <w:lvlText w:val="o"/>
+      <w:lvlJc w:val="left"/>
+      <w:pPr>
+        <w:ind w:left="3600" w:hanging="360"/>
+      </w:pPr>
+      <w:rPr>
+        <w:rFonts w:ascii="Courier New" w:hAnsi="Courier New" w:cs="Courier New" w:hint="default"/>
+      </w:rPr>
+    </w:lvl>
+    <w:lvl w:ilvl="5" w:tplc="100C0005" w:tentative="1">
+      <w:start w:val="1"/>
+      <w:numFmt w:val="bullet"/>
+      <w:lvlText w:val=""/>
+      <w:lvlJc w:val="left"/>
+      <w:pPr>
+        <w:ind w:left="4320" w:hanging="360"/>
+      </w:pPr>
+      <w:rPr>
+        <w:rFonts w:ascii="Wingdings" w:hAnsi="Wingdings" w:hint="default"/>
+      </w:rPr>
+    </w:lvl>
+    <w:lvl w:ilvl="6" w:tplc="100C0001" w:tentative="1">
+      <w:start w:val="1"/>
+      <w:numFmt w:val="bullet"/>
+      <w:lvlText w:val=""/>
+      <w:lvlJc w:val="left"/>
+      <w:pPr>
+        <w:ind w:left="5040" w:hanging="360"/>
+      </w:pPr>
+      <w:rPr>
+        <w:rFonts w:ascii="Symbol" w:hAnsi="Symbol" w:hint="default"/>
+      </w:rPr>
+    </w:lvl>
+    <w:lvl w:ilvl="7" w:tplc="100C0003" w:tentative="1">
+      <w:start w:val="1"/>
+      <w:numFmt w:val="bullet"/>
+      <w:lvlText w:val="o"/>
+      <w:lvlJc w:val="left"/>
+      <w:pPr>
+        <w:ind w:left="5760" w:hanging="360"/>
+      </w:pPr>
+      <w:rPr>
+        <w:rFonts w:ascii="Courier New" w:hAnsi="Courier New" w:cs="Courier New" w:hint="default"/>
+      </w:rPr>
+    </w:lvl>
+    <w:lvl w:ilvl="8" w:tplc="100C0005" w:tentative="1">
+      <w:start w:val="1"/>
+      <w:numFmt w:val="bullet"/>
+      <w:lvlText w:val=""/>
+      <w:lvlJc w:val="left"/>
+      <w:pPr>
+        <w:ind w:left="6480" w:hanging="360"/>
+      </w:pPr>
+      <w:rPr>
+        <w:rFonts w:ascii="Wingdings" w:hAnsi="Wingdings" w:hint="default"/>
+      </w:rPr>
+    </w:lvl>
+  </w:abstractNum>
+  <w:abstractNum w:abstractNumId="7" w15:restartNumberingAfterBreak="0">
+    <w:nsid w:val="37D0561A"/>
+    <w:multiLevelType w:val="hybridMultilevel"/>
+    <w:tmpl w:val="B2AC14A8"/>
+    <w:lvl w:ilvl="0" w:tplc="100C0003">
+      <w:start w:val="1"/>
+      <w:numFmt w:val="bullet"/>
+      <w:lvlText w:val="o"/>
+      <w:lvlJc w:val="left"/>
+      <w:pPr>
+        <w:ind w:left="720" w:hanging="360"/>
+      </w:pPr>
+      <w:rPr>
+        <w:rFonts w:ascii="Courier New" w:hAnsi="Courier New" w:cs="Courier New" w:hint="default"/>
+      </w:rPr>
+    </w:lvl>
+    <w:lvl w:ilvl="1" w:tplc="100C0003" w:tentative="1">
+      <w:start w:val="1"/>
+      <w:numFmt w:val="bullet"/>
+      <w:lvlText w:val="o"/>
+      <w:lvlJc w:val="left"/>
+      <w:pPr>
+        <w:ind w:left="1440" w:hanging="360"/>
+      </w:pPr>
+      <w:rPr>
+        <w:rFonts w:ascii="Courier New" w:hAnsi="Courier New" w:cs="Courier New" w:hint="default"/>
+      </w:rPr>
+    </w:lvl>
+    <w:lvl w:ilvl="2" w:tplc="100C0005" w:tentative="1">
+      <w:start w:val="1"/>
+      <w:numFmt w:val="bullet"/>
+      <w:lvlText w:val=""/>
+      <w:lvlJc w:val="left"/>
+      <w:pPr>
+        <w:ind w:left="2160" w:hanging="360"/>
+      </w:pPr>
+      <w:rPr>
+        <w:rFonts w:ascii="Wingdings" w:hAnsi="Wingdings" w:hint="default"/>
+      </w:rPr>
+    </w:lvl>
+    <w:lvl w:ilvl="3" w:tplc="100C0001" w:tentative="1">
+      <w:start w:val="1"/>
+      <w:numFmt w:val="bullet"/>
+      <w:lvlText w:val=""/>
+      <w:lvlJc w:val="left"/>
+      <w:pPr>
+        <w:ind w:left="2880" w:hanging="360"/>
+      </w:pPr>
+      <w:rPr>
+        <w:rFonts w:ascii="Symbol" w:hAnsi="Symbol" w:hint="default"/>
+      </w:rPr>
+    </w:lvl>
+    <w:lvl w:ilvl="4" w:tplc="100C0003" w:tentative="1">
+      <w:start w:val="1"/>
+      <w:numFmt w:val="bullet"/>
+      <w:lvlText w:val="o"/>
+      <w:lvlJc w:val="left"/>
+      <w:pPr>
+        <w:ind w:left="3600" w:hanging="360"/>
+      </w:pPr>
+      <w:rPr>
+        <w:rFonts w:ascii="Courier New" w:hAnsi="Courier New" w:cs="Courier New" w:hint="default"/>
+      </w:rPr>
+    </w:lvl>
+    <w:lvl w:ilvl="5" w:tplc="100C0005" w:tentative="1">
+      <w:start w:val="1"/>
+      <w:numFmt w:val="bullet"/>
+      <w:lvlText w:val=""/>
+      <w:lvlJc w:val="left"/>
+      <w:pPr>
+        <w:ind w:left="4320" w:hanging="360"/>
+      </w:pPr>
+      <w:rPr>
+        <w:rFonts w:ascii="Wingdings" w:hAnsi="Wingdings" w:hint="default"/>
+      </w:rPr>
+    </w:lvl>
+    <w:lvl w:ilvl="6" w:tplc="100C0001" w:tentative="1">
+      <w:start w:val="1"/>
+      <w:numFmt w:val="bullet"/>
+      <w:lvlText w:val=""/>
+      <w:lvlJc w:val="left"/>
+      <w:pPr>
+        <w:ind w:left="5040" w:hanging="360"/>
+      </w:pPr>
+      <w:rPr>
+        <w:rFonts w:ascii="Symbol" w:hAnsi="Symbol" w:hint="default"/>
+      </w:rPr>
+    </w:lvl>
+    <w:lvl w:ilvl="7" w:tplc="100C0003" w:tentative="1">
+      <w:start w:val="1"/>
+      <w:numFmt w:val="bullet"/>
+      <w:lvlText w:val="o"/>
+      <w:lvlJc w:val="left"/>
+      <w:pPr>
+        <w:ind w:left="5760" w:hanging="360"/>
+      </w:pPr>
+      <w:rPr>
+        <w:rFonts w:ascii="Courier New" w:hAnsi="Courier New" w:cs="Courier New" w:hint="default"/>
+      </w:rPr>
+    </w:lvl>
+    <w:lvl w:ilvl="8" w:tplc="100C0005" w:tentative="1">
+      <w:start w:val="1"/>
+      <w:numFmt w:val="bullet"/>
+      <w:lvlText w:val=""/>
+      <w:lvlJc w:val="left"/>
+      <w:pPr>
+        <w:ind w:left="6480" w:hanging="360"/>
+      </w:pPr>
+      <w:rPr>
+        <w:rFonts w:ascii="Wingdings" w:hAnsi="Wingdings" w:hint="default"/>
+      </w:rPr>
+    </w:lvl>
+  </w:abstractNum>
+  <w:abstractNum w:abstractNumId="8" w15:restartNumberingAfterBreak="0">
+    <w:nsid w:val="503721CD"/>
+    <w:multiLevelType w:val="hybridMultilevel"/>
+    <w:tmpl w:val="D06A27C0"/>
+    <w:lvl w:ilvl="0" w:tplc="100C0003">
+      <w:start w:val="1"/>
+      <w:numFmt w:val="bullet"/>
+      <w:lvlText w:val="o"/>
+      <w:lvlJc w:val="left"/>
+      <w:pPr>
+        <w:ind w:left="720" w:hanging="360"/>
+      </w:pPr>
+      <w:rPr>
+        <w:rFonts w:ascii="Courier New" w:hAnsi="Courier New" w:cs="Courier New" w:hint="default"/>
+      </w:rPr>
+    </w:lvl>
+    <w:lvl w:ilvl="1" w:tplc="100C0003" w:tentative="1">
+      <w:start w:val="1"/>
+      <w:numFmt w:val="bullet"/>
+      <w:lvlText w:val="o"/>
+      <w:lvlJc w:val="left"/>
+      <w:pPr>
+        <w:ind w:left="1440" w:hanging="360"/>
+      </w:pPr>
+      <w:rPr>
+        <w:rFonts w:ascii="Courier New" w:hAnsi="Courier New" w:cs="Courier New" w:hint="default"/>
+      </w:rPr>
+    </w:lvl>
+    <w:lvl w:ilvl="2" w:tplc="100C0005" w:tentative="1">
+      <w:start w:val="1"/>
+      <w:numFmt w:val="bullet"/>
+      <w:lvlText w:val=""/>
+      <w:lvlJc w:val="left"/>
+      <w:pPr>
+        <w:ind w:left="2160" w:hanging="360"/>
+      </w:pPr>
+      <w:rPr>
+        <w:rFonts w:ascii="Wingdings" w:hAnsi="Wingdings" w:hint="default"/>
+      </w:rPr>
+    </w:lvl>
+    <w:lvl w:ilvl="3" w:tplc="100C0001" w:tentative="1">
+      <w:start w:val="1"/>
+      <w:numFmt w:val="bullet"/>
+      <w:lvlText w:val=""/>
+      <w:lvlJc w:val="left"/>
+      <w:pPr>
+        <w:ind w:left="2880" w:hanging="360"/>
+      </w:pPr>
+      <w:rPr>
+        <w:rFonts w:ascii="Symbol" w:hAnsi="Symbol" w:hint="default"/>
+      </w:rPr>
+    </w:lvl>
+    <w:lvl w:ilvl="4" w:tplc="100C0003" w:tentative="1">
+      <w:start w:val="1"/>
+      <w:numFmt w:val="bullet"/>
+      <w:lvlText w:val="o"/>
+      <w:lvlJc w:val="left"/>
+      <w:pPr>
+        <w:ind w:left="3600" w:hanging="360"/>
+      </w:pPr>
+      <w:rPr>
+        <w:rFonts w:ascii="Courier New" w:hAnsi="Courier New" w:cs="Courier New" w:hint="default"/>
+      </w:rPr>
+    </w:lvl>
+    <w:lvl w:ilvl="5" w:tplc="100C0005" w:tentative="1">
+      <w:start w:val="1"/>
+      <w:numFmt w:val="bullet"/>
+      <w:lvlText w:val=""/>
+      <w:lvlJc w:val="left"/>
+      <w:pPr>
+        <w:ind w:left="4320" w:hanging="360"/>
+      </w:pPr>
+      <w:rPr>
+        <w:rFonts w:ascii="Wingdings" w:hAnsi="Wingdings" w:hint="default"/>
+      </w:rPr>
+    </w:lvl>
+    <w:lvl w:ilvl="6" w:tplc="100C0001" w:tentative="1">
+      <w:start w:val="1"/>
+      <w:numFmt w:val="bullet"/>
+      <w:lvlText w:val=""/>
+      <w:lvlJc w:val="left"/>
+      <w:pPr>
+        <w:ind w:left="5040" w:hanging="360"/>
+      </w:pPr>
+      <w:rPr>
+        <w:rFonts w:ascii="Symbol" w:hAnsi="Symbol" w:hint="default"/>
+      </w:rPr>
+    </w:lvl>
+    <w:lvl w:ilvl="7" w:tplc="100C0003" w:tentative="1">
+      <w:start w:val="1"/>
+      <w:numFmt w:val="bullet"/>
+      <w:lvlText w:val="o"/>
+      <w:lvlJc w:val="left"/>
+      <w:pPr>
+        <w:ind w:left="5760" w:hanging="360"/>
+      </w:pPr>
+      <w:rPr>
+        <w:rFonts w:ascii="Courier New" w:hAnsi="Courier New" w:cs="Courier New" w:hint="default"/>
+      </w:rPr>
+    </w:lvl>
+    <w:lvl w:ilvl="8" w:tplc="100C0005" w:tentative="1">
+      <w:start w:val="1"/>
+      <w:numFmt w:val="bullet"/>
+      <w:lvlText w:val=""/>
+      <w:lvlJc w:val="left"/>
+      <w:pPr>
+        <w:ind w:left="6480" w:hanging="360"/>
+      </w:pPr>
+      <w:rPr>
+        <w:rFonts w:ascii="Wingdings" w:hAnsi="Wingdings" w:hint="default"/>
+      </w:rPr>
+    </w:lvl>
+  </w:abstractNum>
+  <w:abstractNum w:abstractNumId="9" w15:restartNumberingAfterBreak="0">
+    <w:nsid w:val="5B1164C1"/>
+    <w:multiLevelType w:val="hybridMultilevel"/>
+    <w:tmpl w:val="3F6697CA"/>
+    <w:lvl w:ilvl="0" w:tplc="100C0003">
+      <w:start w:val="1"/>
+      <w:numFmt w:val="bullet"/>
+      <w:lvlText w:val="o"/>
+      <w:lvlJc w:val="left"/>
+      <w:pPr>
+        <w:ind w:left="720" w:hanging="360"/>
+      </w:pPr>
+      <w:rPr>
+        <w:rFonts w:ascii="Courier New" w:hAnsi="Courier New" w:cs="Courier New" w:hint="default"/>
+      </w:rPr>
+    </w:lvl>
+    <w:lvl w:ilvl="1" w:tplc="100C0003" w:tentative="1">
+      <w:start w:val="1"/>
+      <w:numFmt w:val="bullet"/>
+      <w:lvlText w:val="o"/>
+      <w:lvlJc w:val="left"/>
+      <w:pPr>
+        <w:ind w:left="1440" w:hanging="360"/>
+      </w:pPr>
+      <w:rPr>
+        <w:rFonts w:ascii="Courier New" w:hAnsi="Courier New" w:cs="Courier New" w:hint="default"/>
+      </w:rPr>
+    </w:lvl>
+    <w:lvl w:ilvl="2" w:tplc="100C0005" w:tentative="1">
+      <w:start w:val="1"/>
+      <w:numFmt w:val="bullet"/>
+      <w:lvlText w:val=""/>
+      <w:lvlJc w:val="left"/>
+      <w:pPr>
+        <w:ind w:left="2160" w:hanging="360"/>
+      </w:pPr>
+      <w:rPr>
+        <w:rFonts w:ascii="Wingdings" w:hAnsi="Wingdings" w:hint="default"/>
+      </w:rPr>
+    </w:lvl>
+    <w:lvl w:ilvl="3" w:tplc="100C0001" w:tentative="1">
+      <w:start w:val="1"/>
+      <w:numFmt w:val="bullet"/>
+      <w:lvlText w:val=""/>
+      <w:lvlJc w:val="left"/>
+      <w:pPr>
+        <w:ind w:left="2880" w:hanging="360"/>
+      </w:pPr>
+      <w:rPr>
+        <w:rFonts w:ascii="Symbol" w:hAnsi="Symbol" w:hint="default"/>
+      </w:rPr>
+    </w:lvl>
+    <w:lvl w:ilvl="4" w:tplc="100C0003" w:tentative="1">
+      <w:start w:val="1"/>
+      <w:numFmt w:val="bullet"/>
+      <w:lvlText w:val="o"/>
+      <w:lvlJc w:val="left"/>
+      <w:pPr>
+        <w:ind w:left="3600" w:hanging="360"/>
+      </w:pPr>
+      <w:rPr>
+        <w:rFonts w:ascii="Courier New" w:hAnsi="Courier New" w:cs="Courier New" w:hint="default"/>
+      </w:rPr>
+    </w:lvl>
+    <w:lvl w:ilvl="5" w:tplc="100C0005" w:tentative="1">
+      <w:start w:val="1"/>
+      <w:numFmt w:val="bullet"/>
+      <w:lvlText w:val=""/>
+      <w:lvlJc w:val="left"/>
+      <w:pPr>
+        <w:ind w:left="4320" w:hanging="360"/>
+      </w:pPr>
+      <w:rPr>
+        <w:rFonts w:ascii="Wingdings" w:hAnsi="Wingdings" w:hint="default"/>
+      </w:rPr>
+    </w:lvl>
+    <w:lvl w:ilvl="6" w:tplc="100C0001" w:tentative="1">
+      <w:start w:val="1"/>
+      <w:numFmt w:val="bullet"/>
+      <w:lvlText w:val=""/>
+      <w:lvlJc w:val="left"/>
+      <w:pPr>
+        <w:ind w:left="5040" w:hanging="360"/>
+      </w:pPr>
+      <w:rPr>
+        <w:rFonts w:ascii="Symbol" w:hAnsi="Symbol" w:hint="default"/>
+      </w:rPr>
+    </w:lvl>
+    <w:lvl w:ilvl="7" w:tplc="100C0003" w:tentative="1">
+      <w:start w:val="1"/>
+      <w:numFmt w:val="bullet"/>
+      <w:lvlText w:val="o"/>
+      <w:lvlJc w:val="left"/>
+      <w:pPr>
+        <w:ind w:left="5760" w:hanging="360"/>
+      </w:pPr>
+      <w:rPr>
+        <w:rFonts w:ascii="Courier New" w:hAnsi="Courier New" w:cs="Courier New" w:hint="default"/>
+      </w:rPr>
+    </w:lvl>
+    <w:lvl w:ilvl="8" w:tplc="100C0005" w:tentative="1">
+      <w:start w:val="1"/>
+      <w:numFmt w:val="bullet"/>
+      <w:lvlText w:val=""/>
+      <w:lvlJc w:val="left"/>
+      <w:pPr>
+        <w:ind w:left="6480" w:hanging="360"/>
+      </w:pPr>
+      <w:rPr>
+        <w:rFonts w:ascii="Wingdings" w:hAnsi="Wingdings" w:hint="default"/>
+      </w:rPr>
+    </w:lvl>
+  </w:abstractNum>
+  <w:abstractNum w:abstractNumId="10" w15:restartNumberingAfterBreak="0">
+    <w:nsid w:val="646D7712"/>
+    <w:multiLevelType w:val="hybridMultilevel"/>
+    <w:tmpl w:val="7D00C882"/>
+    <w:lvl w:ilvl="0" w:tplc="100C0003">
+      <w:start w:val="1"/>
+      <w:numFmt w:val="bullet"/>
+      <w:lvlText w:val="o"/>
+      <w:lvlJc w:val="left"/>
+      <w:pPr>
+        <w:ind w:left="720" w:hanging="360"/>
+      </w:pPr>
+      <w:rPr>
+        <w:rFonts w:ascii="Courier New" w:hAnsi="Courier New" w:cs="Courier New" w:hint="default"/>
+      </w:rPr>
+    </w:lvl>
+    <w:lvl w:ilvl="1" w:tplc="100C0003" w:tentative="1">
+      <w:start w:val="1"/>
+      <w:numFmt w:val="bullet"/>
+      <w:lvlText w:val="o"/>
+      <w:lvlJc w:val="left"/>
+      <w:pPr>
+        <w:ind w:left="1440" w:hanging="360"/>
+      </w:pPr>
+      <w:rPr>
+        <w:rFonts w:ascii="Courier New" w:hAnsi="Courier New" w:cs="Courier New" w:hint="default"/>
+      </w:rPr>
+    </w:lvl>
+    <w:lvl w:ilvl="2" w:tplc="100C0005" w:tentative="1">
+      <w:start w:val="1"/>
+      <w:numFmt w:val="bullet"/>
+      <w:lvlText w:val=""/>
+      <w:lvlJc w:val="left"/>
+      <w:pPr>
+        <w:ind w:left="2160" w:hanging="360"/>
+      </w:pPr>
+      <w:rPr>
+        <w:rFonts w:ascii="Wingdings" w:hAnsi="Wingdings" w:hint="default"/>
+      </w:rPr>
+    </w:lvl>
+    <w:lvl w:ilvl="3" w:tplc="100C0001" w:tentative="1">
+      <w:start w:val="1"/>
+      <w:numFmt w:val="bullet"/>
+      <w:lvlText w:val=""/>
+      <w:lvlJc w:val="left"/>
+      <w:pPr>
+        <w:ind w:left="2880" w:hanging="360"/>
+      </w:pPr>
+      <w:rPr>
+        <w:rFonts w:ascii="Symbol" w:hAnsi="Symbol" w:hint="default"/>
+      </w:rPr>
+    </w:lvl>
+    <w:lvl w:ilvl="4" w:tplc="100C0003" w:tentative="1">
+      <w:start w:val="1"/>
+      <w:numFmt w:val="bullet"/>
+      <w:lvlText w:val="o"/>
+      <w:lvlJc w:val="left"/>
+      <w:pPr>
+        <w:ind w:left="3600" w:hanging="360"/>
+      </w:pPr>
+      <w:rPr>
+        <w:rFonts w:ascii="Courier New" w:hAnsi="Courier New" w:cs="Courier New" w:hint="default"/>
+      </w:rPr>
+    </w:lvl>
+    <w:lvl w:ilvl="5" w:tplc="100C0005" w:tentative="1">
+      <w:start w:val="1"/>
+      <w:numFmt w:val="bullet"/>
+      <w:lvlText w:val=""/>
+      <w:lvlJc w:val="left"/>
+      <w:pPr>
+        <w:ind w:left="4320" w:hanging="360"/>
+      </w:pPr>
+      <w:rPr>
+        <w:rFonts w:ascii="Wingdings" w:hAnsi="Wingdings" w:hint="default"/>
+      </w:rPr>
+    </w:lvl>
+    <w:lvl w:ilvl="6" w:tplc="100C0001" w:tentative="1">
+      <w:start w:val="1"/>
+      <w:numFmt w:val="bullet"/>
+      <w:lvlText w:val=""/>
+      <w:lvlJc w:val="left"/>
+      <w:pPr>
+        <w:ind w:left="5040" w:hanging="360"/>
+      </w:pPr>
+      <w:rPr>
+        <w:rFonts w:ascii="Symbol" w:hAnsi="Symbol" w:hint="default"/>
+      </w:rPr>
+    </w:lvl>
+    <w:lvl w:ilvl="7" w:tplc="100C0003" w:tentative="1">
+      <w:start w:val="1"/>
+      <w:numFmt w:val="bullet"/>
+      <w:lvlText w:val="o"/>
+      <w:lvlJc w:val="left"/>
+      <w:pPr>
+        <w:ind w:left="5760" w:hanging="360"/>
+      </w:pPr>
+      <w:rPr>
+        <w:rFonts w:ascii="Courier New" w:hAnsi="Courier New" w:cs="Courier New" w:hint="default"/>
+      </w:rPr>
+    </w:lvl>
+    <w:lvl w:ilvl="8" w:tplc="100C0005" w:tentative="1">
+      <w:start w:val="1"/>
+      <w:numFmt w:val="bullet"/>
+      <w:lvlText w:val=""/>
+      <w:lvlJc w:val="left"/>
+      <w:pPr>
+        <w:ind w:left="6480" w:hanging="360"/>
+      </w:pPr>
+      <w:rPr>
+        <w:rFonts w:ascii="Wingdings" w:hAnsi="Wingdings" w:hint="default"/>
+      </w:rPr>
+    </w:lvl>
+  </w:abstractNum>
+  <w:num w:numId="1">
+    <w:abstractNumId w:val="4"/>
+  </w:num>
+  <w:num w:numId="2">
+    <w:abstractNumId w:val="0"/>
+  </w:num>
+  <w:num w:numId="3">
+    <w:abstractNumId w:val="8"/>
+  </w:num>
+  <w:num w:numId="4">
+    <w:abstractNumId w:val="3"/>
+  </w:num>
+  <w:num w:numId="5">
+    <w:abstractNumId w:val="1"/>
+  </w:num>
+  <w:num w:numId="6">
+    <w:abstractNumId w:val="6"/>
+  </w:num>
+  <w:num w:numId="7">
+    <w:abstractNumId w:val="7"/>
+  </w:num>
+  <w:num w:numId="8">
+    <w:abstractNumId w:val="2"/>
+  </w:num>
+  <w:num w:numId="9">
+    <w:abstractNumId w:val="10"/>
+  </w:num>
+  <w:num w:numId="10">
+    <w:abstractNumId w:val="5"/>
+  </w:num>
+  <w:num w:numId="11">
+    <w:abstractNumId w:val="9"/>
+  </w:num>
+</w:numbering>
 </file>
 
 <file path=word/styles.xml><?xml version="1.0" encoding="utf-8"?>
@@ -484,6 +2560,17 @@
     <w:semiHidden/>
     <w:unhideWhenUsed/>
   </w:style>
+  <w:style w:type="paragraph" w:styleId="Paragraphedeliste">
+    <w:name w:val="List Paragraph"/>
+    <w:basedOn w:val="Normal"/>
+    <w:uiPriority w:val="34"/>
+    <w:qFormat/>
+    <w:rsid w:val="00E67DC5"/>
+    <w:pPr>
+      <w:ind w:left="720"/>
+      <w:contextualSpacing/>
+    </w:pPr>
+  </w:style>
 </w:styles>
 </file>
 

</xml_diff>